<commit_message>
ooxml: Preserve shape 3d effects: z, contour and extrusion
Shapes can contain 3D effects like in the following example:

  <a:sp3d z="488950" extrusionH="63500" contourW="50800"/>

This patch preserves the a:sp3d tag and its attributes using the shape
grab bag and modifies an existing unit test to add this check.

Change-Id: Ice3cae39c71784be0f6c7f2700b07c21a5e1fb6e
</commit_message>
<xml_diff>
--- a/sw/qa/extras/ooxmlexport/data/shape-3d-effect-preservation.docx
+++ b/sw/qa/extras/ooxmlexport/data/shape-3d-effect-preservation.docx
@@ -3,7 +3,6 @@
 <w:document xmlns:wpc="http://schemas.microsoft.com/office/word/2010/wordprocessingCanvas" xmlns:mc="http://schemas.openxmlformats.org/markup-compatibility/2006" xmlns:o="urn:schemas-microsoft-com:office:office" xmlns:r="http://schemas.openxmlformats.org/officeDocument/2006/relationships" xmlns:m="http://schemas.openxmlformats.org/officeDocument/2006/math" xmlns:v="urn:schemas-microsoft-com:vml" xmlns:wp14="http://schemas.microsoft.com/office/word/2010/wordprocessingDrawing" xmlns:wp="http://schemas.openxmlformats.org/drawingml/2006/wordprocessingDrawing" xmlns:w10="urn:schemas-microsoft-com:office:word" xmlns:w="http://schemas.openxmlformats.org/wordprocessingml/2006/main" xmlns:w14="http://schemas.microsoft.com/office/word/2010/wordml" xmlns:wpg="http://schemas.microsoft.com/office/word/2010/wordprocessingGroup" xmlns:wpi="http://schemas.microsoft.com/office/word/2010/wordprocessingInk" xmlns:wne="http://schemas.microsoft.com/office/word/2006/wordml" xmlns:wps="http://schemas.microsoft.com/office/word/2010/wordprocessingShape" mc:Ignorable="w14 wp14">
   <w:body>
     <w:p>
-      <w:bookmarkStart w:id="0" w:name="_GoBack"/>
       <w:r>
         <w:rPr>
           <w:noProof/>
@@ -87,7 +86,6 @@
           </mc:Fallback>
         </mc:AlternateContent>
       </w:r>
-      <w:bookmarkEnd w:id="0"/>
     </w:p>
     <w:p>
       <w:r>
@@ -98,18 +96,18 @@
         <mc:AlternateContent>
           <mc:Choice Requires="wps">
             <w:drawing>
-              <wp:anchor distT="0" distB="0" distL="114300" distR="114300" simplePos="0" relativeHeight="251659264" behindDoc="0" locked="0" layoutInCell="1" allowOverlap="1" wp14:anchorId="1B1EA2F4" wp14:editId="015E3234">
+              <wp:anchor distT="0" distB="0" distL="114300" distR="114300" simplePos="0" relativeHeight="251663360" behindDoc="0" locked="0" layoutInCell="1" allowOverlap="1" wp14:anchorId="4412375D" wp14:editId="09E2C620">
                 <wp:simplePos x="0" y="0"/>
                 <wp:positionH relativeFrom="column">
-                  <wp:posOffset>2247738</wp:posOffset>
+                  <wp:posOffset>2250440</wp:posOffset>
                 </wp:positionH>
                 <wp:positionV relativeFrom="paragraph">
-                  <wp:posOffset>190500</wp:posOffset>
+                  <wp:posOffset>170977</wp:posOffset>
                 </wp:positionV>
                 <wp:extent cx="1435735" cy="1414780"/>
                 <wp:effectExtent l="0" t="0" r="0" b="13970"/>
                 <wp:wrapNone/>
-                <wp:docPr id="1" name="1 Elipse"/>
+                <wp:docPr id="4" name="4 Elipse"/>
                 <wp:cNvGraphicFramePr/>
                 <a:graphic xmlns:a="http://schemas.openxmlformats.org/drawingml/2006/main">
                   <a:graphicData uri="http://schemas.microsoft.com/office/word/2010/wordprocessingShape">
@@ -131,7 +129,11 @@
                           <a:camera prst="isometricLeftDown"/>
                           <a:lightRig rig="threePt" dir="t"/>
                         </a:scene3d>
-                        <a:sp3d extrusionH="25400"/>
+                        <a:sp3d extrusionH="25400">
+                          <a:extrusionClr>
+                            <a:schemeClr val="accent5"/>
+                          </a:extrusionClr>
+                        </a:sp3d>
                       </wps:spPr>
                       <wps:style>
                         <a:lnRef idx="2">
@@ -156,11 +158,92 @@
           </mc:Choice>
           <mc:Fallback>
             <w:pict>
-              <v:oval id="1 Elipse" o:spid="_x0000_s1026" style="position:absolute;margin-left:177pt;margin-top:15pt;width:113.05pt;height:111.4pt;z-index:251659264;visibility:visible;mso-wrap-style:square;mso-wrap-distance-left:9pt;mso-wrap-distance-top:0;mso-wrap-distance-right:9pt;mso-wrap-distance-bottom:0;mso-position-horizontal:absolute;mso-position-horizontal-relative:text;mso-position-vertical:absolute;mso-position-vertical-relative:text;v-text-anchor:top" o:gfxdata="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" fillcolor="#4f81bd [3204]" strokecolor="#243f60 [1604]" strokeweight="2pt"/>
+              <v:oval id="4 Elipse" o:spid="_x0000_s1026" style="position:absolute;margin-left:177.2pt;margin-top:13.45pt;width:113.05pt;height:111.4pt;z-index:251663360;visibility:visible;mso-wrap-style:square;mso-wrap-distance-left:9pt;mso-wrap-distance-top:0;mso-wrap-distance-right:9pt;mso-wrap-distance-bottom:0;mso-position-horizontal:absolute;mso-position-horizontal-relative:text;mso-position-vertical:absolute;mso-position-vertical-relative:text;v-text-anchor:top" o:gfxdata="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" fillcolor="#4f81bd [3204]" strokecolor="#243f60 [1604]" strokeweight="2pt"/>
             </w:pict>
           </mc:Fallback>
         </mc:AlternateContent>
       </w:r>
+    </w:p>
+    <w:p>
+      <w:bookmarkStart w:id="0" w:name="_GoBack"/>
+      <w:r>
+        <w:rPr>
+          <w:noProof/>
+          <w:lang w:eastAsia="es-ES"/>
+        </w:rPr>
+        <mc:AlternateContent>
+          <mc:Choice Requires="wps">
+            <w:drawing>
+              <wp:anchor distT="0" distB="0" distL="114300" distR="114300" simplePos="0" relativeHeight="251659264" behindDoc="0" locked="0" layoutInCell="1" allowOverlap="1" wp14:anchorId="36080316" wp14:editId="6C6B265A">
+                <wp:simplePos x="0" y="0"/>
+                <wp:positionH relativeFrom="column">
+                  <wp:posOffset>3745865</wp:posOffset>
+                </wp:positionH>
+                <wp:positionV relativeFrom="paragraph">
+                  <wp:posOffset>339090</wp:posOffset>
+                </wp:positionV>
+                <wp:extent cx="1435735" cy="1414780"/>
+                <wp:effectExtent l="76200" t="76200" r="88265" b="90170"/>
+                <wp:wrapNone/>
+                <wp:docPr id="1" name="1 Elipse"/>
+                <wp:cNvGraphicFramePr/>
+                <a:graphic xmlns:a="http://schemas.openxmlformats.org/drawingml/2006/main">
+                  <a:graphicData uri="http://schemas.microsoft.com/office/word/2010/wordprocessingShape">
+                    <wps:wsp>
+                      <wps:cNvSpPr/>
+                      <wps:spPr>
+                        <a:xfrm>
+                          <a:off x="0" y="0"/>
+                          <a:ext cx="1435735" cy="1414780"/>
+                        </a:xfrm>
+                        <a:prstGeom prst="ellipse">
+                          <a:avLst/>
+                        </a:prstGeom>
+                        <a:ln>
+                          <a:round/>
+                        </a:ln>
+                        <a:effectLst/>
+                        <a:scene3d>
+                          <a:camera prst="orthographicFront"/>
+                          <a:lightRig rig="threePt" dir="t"/>
+                        </a:scene3d>
+                        <a:sp3d contourW="50800">
+                          <a:bevelT w="139700" h="88900" prst="cross"/>
+                          <a:bevelB h="88900" prst="relaxedInset"/>
+                          <a:contourClr>
+                            <a:srgbClr val="00B1F0"/>
+                          </a:contourClr>
+                        </a:sp3d>
+                      </wps:spPr>
+                      <wps:style>
+                        <a:lnRef idx="2">
+                          <a:schemeClr val="accent1">
+                            <a:shade val="50000"/>
+                          </a:schemeClr>
+                        </a:lnRef>
+                        <a:fillRef idx="1">
+                          <a:schemeClr val="accent1"/>
+                        </a:fillRef>
+                        <a:effectRef idx="0">
+                          <a:schemeClr val="accent1"/>
+                        </a:effectRef>
+                        <a:fontRef idx="minor"/>
+                      </wps:style>
+                      <wps:bodyPr/>
+                    </wps:wsp>
+                  </a:graphicData>
+                </a:graphic>
+              </wp:anchor>
+            </w:drawing>
+          </mc:Choice>
+          <mc:Fallback>
+            <w:pict>
+              <v:oval id="1 Elipse" o:spid="_x0000_s1026" style="position:absolute;margin-left:294.95pt;margin-top:26.7pt;width:113.05pt;height:111.4pt;z-index:251659264;visibility:visible;mso-wrap-style:square;mso-wrap-distance-left:9pt;mso-wrap-distance-top:0;mso-wrap-distance-right:9pt;mso-wrap-distance-bottom:0;mso-position-horizontal:absolute;mso-position-horizontal-relative:text;mso-position-vertical:absolute;mso-position-vertical-relative:text;v-text-anchor:top" o:gfxdata="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" fillcolor="#4f81bd [3204]" strokecolor="#243f60 [1604]" strokeweight="2pt"/>
+            </w:pict>
+          </mc:Fallback>
+        </mc:AlternateContent>
+      </w:r>
+      <w:bookmarkEnd w:id="0"/>
     </w:p>
     <w:sectPr>
       <w:pgSz w:w="11906" w:h="16838"/>

</xml_diff>

<commit_message>
ooxml: Preserve shape 3d effects: material
Shapes 3D effects can specify a material like in the following example:

  <a:sp3d prstMaterial="metal" z="488950" />

This patch preserves the prstMaterial attribute in the sp3d tag using
the shape grab bag and modifies an existing unit test to add this
check.

Change-Id: I7be2dbbcc7e599d5f0fb8fa53ec1d180c18d8ebd
</commit_message>
<xml_diff>
--- a/sw/qa/extras/ooxmlexport/data/shape-3d-effect-preservation.docx
+++ b/sw/qa/extras/ooxmlexport/data/shape-3d-effect-preservation.docx
@@ -20,7 +20,7 @@
                   <wp:posOffset>342900</wp:posOffset>
                 </wp:positionV>
                 <wp:extent cx="1435735" cy="1414780"/>
-                <wp:effectExtent l="76200" t="19050" r="183515" b="223520"/>
+                <wp:effectExtent l="476250" t="361950" r="621665" b="661670"/>
                 <wp:wrapNone/>
                 <wp:docPr id="2" name="2 Elipse"/>
                 <wp:cNvGraphicFramePr/>
@@ -88,6 +88,7 @@
       </w:r>
     </w:p>
     <w:p>
+      <w:bookmarkStart w:id="0" w:name="_GoBack"/>
       <w:r>
         <w:rPr>
           <w:noProof/>
@@ -129,9 +130,12 @@
                           <a:camera prst="isometricLeftDown"/>
                           <a:lightRig rig="threePt" dir="t"/>
                         </a:scene3d>
-                        <a:sp3d extrusionH="25400">
+                        <a:sp3d extrusionH="25400" prstMaterial="metal">
                           <a:extrusionClr>
-                            <a:schemeClr val="accent5"/>
+                            <a:schemeClr val="accent5">
+                              <a:lumMod val="40000"/>
+                              <a:lumOff val="60000"/>
+                            </a:schemeClr>
                           </a:extrusionClr>
                         </a:sp3d>
                       </wps:spPr>
@@ -158,14 +162,14 @@
           </mc:Choice>
           <mc:Fallback>
             <w:pict>
-              <v:oval id="4 Elipse" o:spid="_x0000_s1026" style="position:absolute;margin-left:177.2pt;margin-top:13.45pt;width:113.05pt;height:111.4pt;z-index:251663360;visibility:visible;mso-wrap-style:square;mso-wrap-distance-left:9pt;mso-wrap-distance-top:0;mso-wrap-distance-right:9pt;mso-wrap-distance-bottom:0;mso-position-horizontal:absolute;mso-position-horizontal-relative:text;mso-position-vertical:absolute;mso-position-vertical-relative:text;v-text-anchor:top" o:gfxdata="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" fillcolor="#4f81bd [3204]" strokecolor="#243f60 [1604]" strokeweight="2pt"/>
+              <v:oval id="4 Elipse" o:spid="_x0000_s1026" style="position:absolute;margin-left:177.2pt;margin-top:13.45pt;width:113.05pt;height:111.4pt;z-index:251663360;visibility:visible;mso-wrap-style:square;mso-wrap-distance-left:9pt;mso-wrap-distance-top:0;mso-wrap-distance-right:9pt;mso-wrap-distance-bottom:0;mso-position-horizontal:absolute;mso-position-horizontal-relative:text;mso-position-vertical:absolute;mso-position-vertical-relative:text;v-text-anchor:top" o:gfxdata="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" fillcolor="#4f81bd [3204]" strokecolor="#243f60 [1604]" strokeweight="2pt"/>
             </w:pict>
           </mc:Fallback>
         </mc:AlternateContent>
       </w:r>
+      <w:bookmarkEnd w:id="0"/>
     </w:p>
     <w:p>
-      <w:bookmarkStart w:id="0" w:name="_GoBack"/>
       <w:r>
         <w:rPr>
           <w:noProof/>
@@ -174,13 +178,13 @@
         <mc:AlternateContent>
           <mc:Choice Requires="wps">
             <w:drawing>
-              <wp:anchor distT="0" distB="0" distL="114300" distR="114300" simplePos="0" relativeHeight="251659264" behindDoc="0" locked="0" layoutInCell="1" allowOverlap="1" wp14:anchorId="36080316" wp14:editId="6C6B265A">
+              <wp:anchor distT="0" distB="0" distL="114300" distR="114300" simplePos="0" relativeHeight="251659264" behindDoc="0" locked="0" layoutInCell="1" allowOverlap="1" wp14:anchorId="0E3E290C" wp14:editId="01B9728D">
                 <wp:simplePos x="0" y="0"/>
                 <wp:positionH relativeFrom="column">
                   <wp:posOffset>3745865</wp:posOffset>
                 </wp:positionH>
                 <wp:positionV relativeFrom="paragraph">
-                  <wp:posOffset>339090</wp:posOffset>
+                  <wp:posOffset>151765</wp:posOffset>
                 </wp:positionV>
                 <wp:extent cx="1435735" cy="1414780"/>
                 <wp:effectExtent l="76200" t="76200" r="88265" b="90170"/>
@@ -207,11 +211,11 @@
                           <a:camera prst="orthographicFront"/>
                           <a:lightRig rig="threePt" dir="t"/>
                         </a:scene3d>
-                        <a:sp3d contourW="50800">
+                        <a:sp3d contourW="50800" prstMaterial="plastic">
                           <a:bevelT w="139700" h="88900" prst="cross"/>
                           <a:bevelB h="88900" prst="relaxedInset"/>
                           <a:contourClr>
-                            <a:srgbClr val="00B1F0"/>
+                            <a:srgbClr val="3333FF"/>
                           </a:contourClr>
                         </a:sp3d>
                       </wps:spPr>
@@ -238,12 +242,92 @@
           </mc:Choice>
           <mc:Fallback>
             <w:pict>
-              <v:oval id="1 Elipse" o:spid="_x0000_s1026" style="position:absolute;margin-left:294.95pt;margin-top:26.7pt;width:113.05pt;height:111.4pt;z-index:251659264;visibility:visible;mso-wrap-style:square;mso-wrap-distance-left:9pt;mso-wrap-distance-top:0;mso-wrap-distance-right:9pt;mso-wrap-distance-bottom:0;mso-position-horizontal:absolute;mso-position-horizontal-relative:text;mso-position-vertical:absolute;mso-position-vertical-relative:text;v-text-anchor:top" o:gfxdata="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" fillcolor="#4f81bd [3204]" strokecolor="#243f60 [1604]" strokeweight="2pt"/>
+              <v:oval id="1 Elipse" o:spid="_x0000_s1026" style="position:absolute;margin-left:294.95pt;margin-top:11.95pt;width:113.05pt;height:111.4pt;z-index:251659264;visibility:visible;mso-wrap-style:square;mso-wrap-distance-left:9pt;mso-wrap-distance-top:0;mso-wrap-distance-right:9pt;mso-wrap-distance-bottom:0;mso-position-horizontal:absolute;mso-position-horizontal-relative:text;mso-position-vertical:absolute;mso-position-vertical-relative:text;v-text-anchor:top" o:gfxdata="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" fillcolor="#4f81bd [3204]" strokecolor="#243f60 [1604]" strokeweight="2pt"/>
             </w:pict>
           </mc:Fallback>
         </mc:AlternateContent>
       </w:r>
-      <w:bookmarkEnd w:id="0"/>
+    </w:p>
+    <w:p>
+      <w:r>
+        <w:rPr>
+          <w:noProof/>
+          <w:lang w:eastAsia="es-ES"/>
+        </w:rPr>
+        <mc:AlternateContent>
+          <mc:Choice Requires="wps">
+            <w:drawing>
+              <wp:anchor distT="0" distB="0" distL="114300" distR="114300" simplePos="0" relativeHeight="251665408" behindDoc="0" locked="0" layoutInCell="1" allowOverlap="1" wp14:anchorId="5F7DA57A" wp14:editId="724226B6">
+                <wp:simplePos x="0" y="0"/>
+                <wp:positionH relativeFrom="column">
+                  <wp:posOffset>655320</wp:posOffset>
+                </wp:positionH>
+                <wp:positionV relativeFrom="paragraph">
+                  <wp:posOffset>1545427</wp:posOffset>
+                </wp:positionV>
+                <wp:extent cx="1435735" cy="1414780"/>
+                <wp:effectExtent l="57150" t="76200" r="126365" b="147320"/>
+                <wp:wrapNone/>
+                <wp:docPr id="3" name="3 Elipse"/>
+                <wp:cNvGraphicFramePr/>
+                <a:graphic xmlns:a="http://schemas.openxmlformats.org/drawingml/2006/main">
+                  <a:graphicData uri="http://schemas.microsoft.com/office/word/2010/wordprocessingShape">
+                    <wps:wsp>
+                      <wps:cNvSpPr/>
+                      <wps:spPr>
+                        <a:xfrm>
+                          <a:off x="0" y="0"/>
+                          <a:ext cx="1435735" cy="1414780"/>
+                        </a:xfrm>
+                        <a:prstGeom prst="ellipse">
+                          <a:avLst/>
+                        </a:prstGeom>
+                        <a:ln>
+                          <a:round/>
+                        </a:ln>
+                        <a:effectLst>
+                          <a:outerShdw blurRad="50800" dist="38100" dir="2700000" algn="tl" rotWithShape="0">
+                            <a:srgbClr val="000000">
+                              <a:alpha val="40000"/>
+                            </a:srgbClr>
+                          </a:outerShdw>
+                        </a:effectLst>
+                        <a:scene3d>
+                          <a:camera prst="orthographicFront"/>
+                          <a:lightRig rig="threePt" dir="t"/>
+                        </a:scene3d>
+                        <a:sp3d prstMaterial="legacyWireframe"/>
+                      </wps:spPr>
+                      <wps:style>
+                        <a:lnRef idx="2">
+                          <a:schemeClr val="accent1">
+                            <a:shade val="50000"/>
+                          </a:schemeClr>
+                        </a:lnRef>
+                        <a:fillRef idx="1">
+                          <a:schemeClr val="accent1"/>
+                        </a:fillRef>
+                        <a:effectRef idx="0">
+                          <a:schemeClr val="accent1"/>
+                        </a:effectRef>
+                        <a:fontRef idx="minor"/>
+                      </wps:style>
+                      <wps:bodyPr/>
+                    </wps:wsp>
+                  </a:graphicData>
+                </a:graphic>
+              </wp:anchor>
+            </w:drawing>
+          </mc:Choice>
+          <mc:Fallback>
+            <w:pict>
+              <v:oval id="3 Elipse" o:spid="_x0000_s1026" style="position:absolute;margin-left:51.6pt;margin-top:121.7pt;width:113.05pt;height:111.4pt;z-index:251665408;visibility:visible;mso-wrap-style:square;mso-wrap-distance-left:9pt;mso-wrap-distance-top:0;mso-wrap-distance-right:9pt;mso-wrap-distance-bottom:0;mso-position-horizontal:absolute;mso-position-horizontal-relative:text;mso-position-vertical:absolute;mso-position-vertical-relative:text;v-text-anchor:top" o:gfxdata="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" fillcolor="#4f81bd [3204]" strokecolor="#243f60 [1604]" strokeweight="2pt">
+                <v:shadow on="t" color="black" opacity="26214f" origin="-.5,-.5" offset=".74836mm,.74836mm"/>
+              </v:oval>
+            </w:pict>
+          </mc:Fallback>
+        </mc:AlternateContent>
+      </w:r>
     </w:p>
     <w:sectPr>
       <w:pgSz w:w="11906" w:h="16838"/>

</xml_diff>